<commit_message>
Almost done Assignment 4. Just stuck on a couple of questions
</commit_message>
<xml_diff>
--- a/03_MultipleRelations (2).docx
+++ b/03_MultipleRelations (2).docx
@@ -276,7 +276,7 @@
           </mc:Choice>
           <mc:Fallback>
             <w:pict>
-              <v:group w14:anchorId="13AEBC35" id="Group 4" o:spid="_x0000_s1026" style="position:absolute;margin-left:-4.1pt;margin-top:74.75pt;width:517.2pt;height:335.6pt;z-index:251661312" coordsize="65684,42621" o:gfxdata="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">
+              <v:group w14:anchorId="1EE2C5F4" id="Group 4" o:spid="_x0000_s1026" style="position:absolute;margin-left:-4.1pt;margin-top:74.75pt;width:517.2pt;height:335.6pt;z-index:251661312" coordsize="65684,42621" o:gfxdata="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">
                 <v:shapetype id="_x0000_t75" coordsize="21600,21600" o:spt="75" o:preferrelative="t" path="m@4@5l@4@11@9@11@9@5xe" filled="f" stroked="f">
                   <v:stroke joinstyle="miter"/>
                   <v:formulas>
@@ -909,12 +909,7 @@
         <w:t xml:space="preserve"> field on the treatment record.</w:t>
       </w:r>
       <w:r>
-        <w:t xml:space="preserve">  If there</w:t>
-      </w:r>
-      <w:bookmarkStart w:id="0" w:name="_GoBack"/>
-      <w:bookmarkEnd w:id="0"/>
-      <w:r>
-        <w:t xml:space="preserve"> are no </w:t>
+        <w:t xml:space="preserve">  If there are no </w:t>
       </w:r>
       <w:proofErr w:type="spellStart"/>
       <w:r>
@@ -948,7 +943,7 @@
           <w:strike/>
         </w:rPr>
       </w:pPr>
-      <w:bookmarkStart w:id="1" w:name="_Ref490835561"/>
+      <w:bookmarkStart w:id="0" w:name="_Ref490835561"/>
       <w:r>
         <w:rPr>
           <w:strike/>
@@ -995,7 +990,7 @@
         </w:rPr>
         <w:t>.</w:t>
       </w:r>
-      <w:bookmarkEnd w:id="1"/>
+      <w:bookmarkEnd w:id="0"/>
     </w:p>
     <w:p>
       <w:pPr>
@@ -1149,46 +1144,73 @@
           <w:ilvl w:val="2"/>
           <w:numId w:val="20"/>
         </w:numPr>
-      </w:pPr>
-      <w:r>
+        <w:rPr>
+          <w:strike/>
+        </w:rPr>
+      </w:pPr>
+      <w:r>
+        <w:rPr>
+          <w:strike/>
+        </w:rPr>
         <w:t>M</w:t>
       </w:r>
       <w:r>
+        <w:rPr>
+          <w:strike/>
+        </w:rPr>
         <w:t xml:space="preserve">ake the </w:t>
       </w:r>
       <w:r>
+        <w:rPr>
+          <w:strike/>
+        </w:rPr>
         <w:t>treatment</w:t>
       </w:r>
       <w:r>
+        <w:rPr>
+          <w:strike/>
+        </w:rPr>
         <w:t xml:space="preserve"> </w:t>
       </w:r>
       <w:r>
         <w:rPr>
           <w:i/>
+          <w:strike/>
         </w:rPr>
         <w:t>name</w:t>
       </w:r>
       <w:r>
+        <w:rPr>
+          <w:strike/>
+        </w:rPr>
         <w:t xml:space="preserve"> a hyperlink that passes the </w:t>
       </w:r>
       <w:proofErr w:type="spellStart"/>
       <w:r>
         <w:rPr>
           <w:i/>
+          <w:strike/>
         </w:rPr>
         <w:t>treatmentId</w:t>
       </w:r>
       <w:proofErr w:type="spellEnd"/>
       <w:r>
+        <w:rPr>
+          <w:strike/>
+        </w:rPr>
         <w:t xml:space="preserve"> </w:t>
       </w:r>
       <w:r>
+        <w:rPr>
+          <w:strike/>
+        </w:rPr>
         <w:t xml:space="preserve">to the </w:t>
       </w:r>
       <w:proofErr w:type="spellStart"/>
       <w:r>
         <w:rPr>
           <w:i/>
+          <w:strike/>
         </w:rPr>
         <w:t>XXTreatmentFertilizer</w:t>
       </w:r>
@@ -1196,10 +1218,14 @@
       <w:r>
         <w:rPr>
           <w:i/>
+          <w:strike/>
         </w:rPr>
         <w:t xml:space="preserve"> </w:t>
       </w:r>
       <w:r>
+        <w:rPr>
+          <w:strike/>
+        </w:rPr>
         <w:t>controller’s index view.</w:t>
       </w:r>
     </w:p>
@@ -1210,8 +1236,14 @@
           <w:ilvl w:val="2"/>
           <w:numId w:val="20"/>
         </w:numPr>
-      </w:pPr>
-      <w:r>
+        <w:rPr>
+          <w:strike/>
+        </w:rPr>
+      </w:pPr>
+      <w:r>
+        <w:rPr>
+          <w:strike/>
+        </w:rPr>
         <w:t>Do not show anything about the plot … the heading should suffice (later).</w:t>
       </w:r>
     </w:p>
@@ -1287,75 +1319,138 @@
           <w:ilvl w:val="1"/>
           <w:numId w:val="20"/>
         </w:numPr>
-      </w:pPr>
-      <w:r>
+        <w:rPr>
+          <w:strike/>
+        </w:rPr>
+      </w:pPr>
+      <w:r>
+        <w:rPr>
+          <w:strike/>
+        </w:rPr>
         <w:t>In the Create and Edit views</w:t>
       </w:r>
       <w:r>
+        <w:rPr>
+          <w:strike/>
+        </w:rPr>
         <w:t>, d</w:t>
       </w:r>
       <w:r>
+        <w:rPr>
+          <w:strike/>
+        </w:rPr>
         <w:t xml:space="preserve">o not show an input field for </w:t>
       </w:r>
       <w:proofErr w:type="spellStart"/>
       <w:r>
         <w:rPr>
           <w:i/>
+          <w:strike/>
         </w:rPr>
         <w:t>plot</w:t>
       </w:r>
       <w:r>
         <w:rPr>
           <w:i/>
+          <w:strike/>
         </w:rPr>
         <w:t>Id</w:t>
       </w:r>
       <w:proofErr w:type="spellEnd"/>
       <w:r>
+        <w:rPr>
+          <w:strike/>
+        </w:rPr>
         <w:t xml:space="preserve"> … the user has requested </w:t>
       </w:r>
       <w:r>
+        <w:rPr>
+          <w:strike/>
+        </w:rPr>
         <w:t>treatments</w:t>
       </w:r>
       <w:r>
+        <w:rPr>
+          <w:strike/>
+        </w:rPr>
         <w:t xml:space="preserve"> for a specific </w:t>
       </w:r>
       <w:r>
+        <w:rPr>
+          <w:strike/>
+        </w:rPr>
         <w:t>plot</w:t>
       </w:r>
       <w:r>
+        <w:rPr>
+          <w:strike/>
+        </w:rPr>
         <w:t>, so stay in that mindset.</w:t>
       </w:r>
       <w:r>
+        <w:rPr>
+          <w:strike/>
+        </w:rPr>
         <w:t xml:space="preserve">  </w:t>
       </w:r>
       <w:r>
+        <w:rPr>
+          <w:strike/>
+        </w:rPr>
         <w:t xml:space="preserve">When posted back, the </w:t>
       </w:r>
       <w:proofErr w:type="spellStart"/>
       <w:r>
         <w:rPr>
           <w:i/>
+          <w:strike/>
         </w:rPr>
         <w:t>plot</w:t>
       </w:r>
       <w:r>
         <w:rPr>
           <w:i/>
+          <w:strike/>
         </w:rPr>
         <w:t>Id</w:t>
       </w:r>
       <w:proofErr w:type="spellEnd"/>
       <w:r>
-        <w:t xml:space="preserve"> field still has to be inserted into</w:t>
-      </w:r>
-      <w:r>
+        <w:rPr>
+          <w:strike/>
+        </w:rPr>
+        <w:t xml:space="preserve"> field still </w:t>
+      </w:r>
+      <w:proofErr w:type="gramStart"/>
+      <w:r>
+        <w:rPr>
+          <w:strike/>
+        </w:rPr>
+        <w:t>has to</w:t>
+      </w:r>
+      <w:proofErr w:type="gramEnd"/>
+      <w:r>
+        <w:rPr>
+          <w:strike/>
+        </w:rPr>
+        <w:t xml:space="preserve"> be inserted into</w:t>
+      </w:r>
+      <w:r>
+        <w:rPr>
+          <w:strike/>
+        </w:rPr>
         <w:t xml:space="preserve"> the new or </w:t>
       </w:r>
       <w:r>
+        <w:rPr>
+          <w:strike/>
+        </w:rPr>
         <w:t>modified record, so hide it on the views.</w:t>
       </w:r>
       <w:r>
+        <w:rPr>
+          <w:strike/>
+        </w:rPr>
         <w:t xml:space="preserve"> </w:t>
       </w:r>
     </w:p>
@@ -1367,8 +1462,14 @@
           <w:ilvl w:val="0"/>
           <w:numId w:val="20"/>
         </w:numPr>
-      </w:pPr>
-      <w:r>
+        <w:rPr>
+          <w:strike/>
+        </w:rPr>
+      </w:pPr>
+      <w:r>
+        <w:rPr>
+          <w:strike/>
+        </w:rPr>
         <w:t xml:space="preserve">In each view for this controller: </w:t>
       </w:r>
     </w:p>
@@ -1379,55 +1480,106 @@
           <w:ilvl w:val="1"/>
           <w:numId w:val="20"/>
         </w:numPr>
-      </w:pPr>
-      <w:r>
+        <w:rPr>
+          <w:strike/>
+        </w:rPr>
+      </w:pPr>
+      <w:r>
+        <w:rPr>
+          <w:strike/>
+        </w:rPr>
         <w:t xml:space="preserve">Modify each browser title and page heading to indicate its purpose and the </w:t>
       </w:r>
       <w:r>
+        <w:rPr>
+          <w:strike/>
+        </w:rPr>
         <w:t>plot</w:t>
       </w:r>
       <w:r>
+        <w:rPr>
+          <w:strike/>
+        </w:rPr>
         <w:t xml:space="preserve"> it’s for, like “</w:t>
       </w:r>
       <w:r>
+        <w:rPr>
+          <w:strike/>
+        </w:rPr>
         <w:t>Treatments</w:t>
       </w:r>
       <w:r>
+        <w:rPr>
+          <w:strike/>
+        </w:rPr>
         <w:t xml:space="preserve"> </w:t>
       </w:r>
       <w:r>
+        <w:rPr>
+          <w:strike/>
+        </w:rPr>
         <w:t xml:space="preserve">for plot at Glenview </w:t>
       </w:r>
       <w:proofErr w:type="spellStart"/>
       <w:r>
+        <w:rPr>
+          <w:strike/>
+        </w:rPr>
         <w:t>A</w:t>
       </w:r>
       <w:r>
+        <w:rPr>
+          <w:strike/>
+        </w:rPr>
         <w:t>CHEr</w:t>
       </w:r>
       <w:r>
+        <w:rPr>
+          <w:strike/>
+        </w:rPr>
         <w:t>s</w:t>
       </w:r>
       <w:proofErr w:type="spellEnd"/>
       <w:r>
+        <w:rPr>
+          <w:strike/>
+        </w:rPr>
         <w:t xml:space="preserve">”, “Add </w:t>
       </w:r>
       <w:r>
+        <w:rPr>
+          <w:strike/>
+        </w:rPr>
         <w:t xml:space="preserve">Treatment </w:t>
       </w:r>
       <w:r>
+        <w:rPr>
+          <w:strike/>
+        </w:rPr>
         <w:t xml:space="preserve">for plot </w:t>
       </w:r>
       <w:r>
+        <w:rPr>
+          <w:strike/>
+        </w:rPr>
         <w:t>at Donnybrook</w:t>
       </w:r>
       <w:r>
+        <w:rPr>
+          <w:strike/>
+        </w:rPr>
         <w:t xml:space="preserve">”, </w:t>
       </w:r>
       <w:r>
+        <w:rPr>
+          <w:strike/>
+        </w:rPr>
         <w:t>and so on</w:t>
       </w:r>
       <w:r>
+        <w:rPr>
+          <w:strike/>
+        </w:rPr>
         <w:t>.</w:t>
       </w:r>
     </w:p>
@@ -1466,19 +1618,29 @@
           <w:ilvl w:val="1"/>
           <w:numId w:val="20"/>
         </w:numPr>
-      </w:pPr>
-      <w:r>
+        <w:rPr>
+          <w:strike/>
+        </w:rPr>
+      </w:pPr>
+      <w:r>
+        <w:rPr>
+          <w:strike/>
+        </w:rPr>
         <w:t xml:space="preserve">If the </w:t>
       </w:r>
       <w:proofErr w:type="spellStart"/>
       <w:r>
         <w:rPr>
           <w:i/>
+          <w:strike/>
         </w:rPr>
         <w:t>treatmentId</w:t>
       </w:r>
       <w:proofErr w:type="spellEnd"/>
       <w:r>
+        <w:rPr>
+          <w:strike/>
+        </w:rPr>
         <w:t xml:space="preserve"> is in the URL or a QueryString variable, save it to a cookie or session variable.</w:t>
       </w:r>
     </w:p>
@@ -1489,19 +1651,29 @@
           <w:ilvl w:val="2"/>
           <w:numId w:val="20"/>
         </w:numPr>
-      </w:pPr>
-      <w:r>
+        <w:rPr>
+          <w:strike/>
+        </w:rPr>
+      </w:pPr>
+      <w:r>
+        <w:rPr>
+          <w:strike/>
+        </w:rPr>
         <w:t xml:space="preserve">If no </w:t>
       </w:r>
       <w:proofErr w:type="spellStart"/>
       <w:r>
         <w:rPr>
           <w:i/>
+          <w:strike/>
         </w:rPr>
         <w:t>treatmentId</w:t>
       </w:r>
       <w:proofErr w:type="spellEnd"/>
       <w:r>
+        <w:rPr>
+          <w:strike/>
+        </w:rPr>
         <w:t xml:space="preserve"> was passed in the URL or QueryString, check for a cookie or session variable with it.</w:t>
       </w:r>
     </w:p>
@@ -1512,19 +1684,29 @@
           <w:ilvl w:val="2"/>
           <w:numId w:val="20"/>
         </w:numPr>
-      </w:pPr>
-      <w:r>
+        <w:rPr>
+          <w:strike/>
+        </w:rPr>
+      </w:pPr>
+      <w:r>
+        <w:rPr>
+          <w:strike/>
+        </w:rPr>
         <w:t xml:space="preserve">If there’s no </w:t>
       </w:r>
       <w:proofErr w:type="spellStart"/>
       <w:r>
         <w:rPr>
           <w:i/>
+          <w:strike/>
         </w:rPr>
         <w:t>treatmentId</w:t>
       </w:r>
       <w:proofErr w:type="spellEnd"/>
       <w:r>
+        <w:rPr>
+          <w:strike/>
+        </w:rPr>
         <w:t xml:space="preserve"> in the cookie or session variables either, return to the </w:t>
       </w:r>
       <w:proofErr w:type="spellStart"/>
@@ -1532,24 +1714,27 @@
         <w:rPr>
           <w:b/>
           <w:i/>
-        </w:rPr>
-        <w:t>XX</w:t>
-      </w:r>
-      <w:r>
-        <w:rPr>
-          <w:b/>
-          <w:i/>
-        </w:rPr>
-        <w:t>Treatment</w:t>
+          <w:strike/>
+        </w:rPr>
+        <w:t>XXTreatment</w:t>
       </w:r>
       <w:proofErr w:type="spellEnd"/>
       <w:r>
+        <w:rPr>
+          <w:strike/>
+        </w:rPr>
         <w:t xml:space="preserve"> controller with a message asking them to select a treatment to see its </w:t>
       </w:r>
       <w:r>
+        <w:rPr>
+          <w:strike/>
+        </w:rPr>
         <w:t>fertilizer composition</w:t>
       </w:r>
       <w:r>
+        <w:rPr>
+          <w:strike/>
+        </w:rPr>
         <w:t>.</w:t>
       </w:r>
     </w:p>
@@ -1560,42 +1745,68 @@
           <w:ilvl w:val="1"/>
           <w:numId w:val="20"/>
         </w:numPr>
-      </w:pPr>
-      <w:r>
+        <w:rPr>
+          <w:strike/>
+        </w:rPr>
+      </w:pPr>
+      <w:r>
+        <w:rPr>
+          <w:strike/>
+        </w:rPr>
         <w:t xml:space="preserve">Regardless of where you got the </w:t>
       </w:r>
       <w:proofErr w:type="spellStart"/>
       <w:r>
         <w:rPr>
           <w:i/>
+          <w:strike/>
         </w:rPr>
         <w:t>treatmentId</w:t>
       </w:r>
       <w:proofErr w:type="spellEnd"/>
       <w:r>
+        <w:rPr>
+          <w:strike/>
+        </w:rPr>
         <w:t xml:space="preserve"> from, use it to filter the </w:t>
       </w:r>
       <w:proofErr w:type="spellStart"/>
       <w:r>
+        <w:rPr>
+          <w:strike/>
+        </w:rPr>
         <w:t>treatmentFertilizer</w:t>
       </w:r>
       <w:proofErr w:type="spellEnd"/>
       <w:r>
+        <w:rPr>
+          <w:strike/>
+        </w:rPr>
         <w:t xml:space="preserve"> list to only show fertilizer</w:t>
       </w:r>
       <w:r>
+        <w:rPr>
+          <w:strike/>
+        </w:rPr>
         <w:t>s</w:t>
       </w:r>
       <w:r>
+        <w:rPr>
+          <w:strike/>
+        </w:rPr>
         <w:t xml:space="preserve"> on file for that treatment, ordered by the fertilizer </w:t>
       </w:r>
       <w:r>
         <w:rPr>
           <w:i/>
+          <w:strike/>
         </w:rPr>
         <w:t>name</w:t>
       </w:r>
       <w:r>
+        <w:rPr>
+          <w:strike/>
+        </w:rPr>
         <w:t>.</w:t>
       </w:r>
     </w:p>
@@ -1606,31 +1817,58 @@
           <w:ilvl w:val="1"/>
           <w:numId w:val="20"/>
         </w:numPr>
-      </w:pPr>
-      <w:r>
+        <w:rPr>
+          <w:strike/>
+        </w:rPr>
+      </w:pPr>
+      <w:r>
+        <w:rPr>
+          <w:strike/>
+        </w:rPr>
         <w:t xml:space="preserve">Add a hyperlink to the bottom of the Index listing </w:t>
       </w:r>
       <w:r>
+        <w:rPr>
+          <w:strike/>
+        </w:rPr>
         <w:t>returning</w:t>
       </w:r>
       <w:r>
+        <w:rPr>
+          <w:strike/>
+        </w:rPr>
         <w:t xml:space="preserve"> to the </w:t>
       </w:r>
       <w:proofErr w:type="spellStart"/>
       <w:r>
+        <w:rPr>
+          <w:strike/>
+        </w:rPr>
         <w:t>XXTreatment</w:t>
       </w:r>
       <w:proofErr w:type="spellEnd"/>
       <w:r>
+        <w:rPr>
+          <w:strike/>
+        </w:rPr>
         <w:t xml:space="preserve"> controller’s Index action</w:t>
       </w:r>
       <w:r>
+        <w:rPr>
+          <w:strike/>
+        </w:rPr>
         <w:t>,</w:t>
       </w:r>
       <w:r>
+        <w:rPr>
+          <w:strike/>
+        </w:rPr>
         <w:t xml:space="preserve"> </w:t>
       </w:r>
       <w:r>
+        <w:rPr>
+          <w:strike/>
+        </w:rPr>
         <w:t>without passing anything … it’ll figure out where you’re coming from.</w:t>
       </w:r>
     </w:p>
@@ -1659,22 +1897,40 @@
           <w:ilvl w:val="1"/>
           <w:numId w:val="20"/>
         </w:numPr>
-      </w:pPr>
-      <w:r>
+        <w:rPr>
+          <w:strike/>
+        </w:rPr>
+      </w:pPr>
+      <w:r>
+        <w:rPr>
+          <w:strike/>
+        </w:rPr>
         <w:t xml:space="preserve">Do not show the </w:t>
       </w:r>
       <w:proofErr w:type="spellStart"/>
       <w:r>
+        <w:rPr>
+          <w:strike/>
+        </w:rPr>
         <w:t>treatmentId</w:t>
       </w:r>
       <w:proofErr w:type="spellEnd"/>
       <w:r>
+        <w:rPr>
+          <w:strike/>
+        </w:rPr>
         <w:t xml:space="preserve"> or name on the property listings or </w:t>
       </w:r>
       <w:r>
+        <w:rPr>
+          <w:strike/>
+        </w:rPr>
         <w:t xml:space="preserve">as </w:t>
       </w:r>
       <w:r>
+        <w:rPr>
+          <w:strike/>
+        </w:rPr>
         <w:t>input fields.  However, Create and Edit … you know the drill.</w:t>
       </w:r>
     </w:p>
@@ -1685,8 +1941,14 @@
           <w:ilvl w:val="1"/>
           <w:numId w:val="20"/>
         </w:numPr>
-      </w:pPr>
-      <w:r>
+        <w:rPr>
+          <w:strike/>
+        </w:rPr>
+      </w:pPr>
+      <w:r>
+        <w:rPr>
+          <w:strike/>
+        </w:rPr>
         <w:t>Order the fertilizer drop-downs by name.</w:t>
       </w:r>
     </w:p>
@@ -1742,6 +2004,8 @@
       <w:r>
         <w:t xml:space="preserve"> means.</w:t>
       </w:r>
+      <w:bookmarkStart w:id="1" w:name="_GoBack"/>
+      <w:bookmarkEnd w:id="1"/>
     </w:p>
     <w:p>
       <w:pPr>
@@ -1876,7 +2140,7 @@
         <w:noProof/>
         <w:sz w:val="16"/>
       </w:rPr>
-      <w:t>2</w:t>
+      <w:t>3</w:t>
     </w:r>
     <w:r>
       <w:rPr>

</xml_diff>